<commit_message>
trying to get rid of Word docs
</commit_message>
<xml_diff>
--- a/ch02/0202x.docx
+++ b/ch02/0202x.docx
@@ -4,6 +4,9 @@
   <w:body>
     <w:p>
       <w:r>
+        <w:rPr>
+          <w:noProof/>
+        </w:rPr>
         <w:drawing>
           <wp:inline distT="0" distB="0" distL="0" distR="0" wp14:anchorId="050387D3" wp14:editId="737E5376">
             <wp:extent cx="3124200" cy="5486400"/>
@@ -43,6 +46,9 @@
     </w:p>
     <w:p>
       <w:r>
+        <w:rPr>
+          <w:noProof/>
+        </w:rPr>
         <w:drawing>
           <wp:inline distT="0" distB="0" distL="0" distR="0" wp14:anchorId="5054BD58" wp14:editId="5DF0ACF6">
             <wp:extent cx="3175000" cy="2171700"/>
@@ -84,8 +90,10 @@
     <w:p/>
     <w:p>
       <w:r>
-        <w:t>Text</w:t>
+        <w:t xml:space="preserve"> </w:t>
       </w:r>
+      <w:bookmarkStart w:id="0" w:name="_GoBack"/>
+      <w:bookmarkEnd w:id="0"/>
       <w:r>
         <w:t xml:space="preserve"> </w:t>
       </w:r>
@@ -96,6 +104,9 @@
     <w:p/>
     <w:p>
       <w:r>
+        <w:rPr>
+          <w:noProof/>
+        </w:rPr>
         <w:lastRenderedPageBreak/>
         <w:drawing>
           <wp:inline distT="0" distB="0" distL="0" distR="0" wp14:anchorId="75284AF5" wp14:editId="25D080EE">
@@ -141,6 +152,9 @@
     </w:p>
     <w:p>
       <w:r>
+        <w:rPr>
+          <w:noProof/>
+        </w:rPr>
         <w:drawing>
           <wp:inline distT="0" distB="0" distL="0" distR="0" wp14:anchorId="4AEF01E7" wp14:editId="4E28D3C8">
             <wp:extent cx="3200400" cy="1428750"/>
@@ -181,6 +195,9 @@
     <w:p/>
     <w:p>
       <w:r>
+        <w:rPr>
+          <w:noProof/>
+        </w:rPr>
         <w:drawing>
           <wp:inline distT="0" distB="0" distL="0" distR="0" wp14:anchorId="0F5189D5" wp14:editId="4621729E">
             <wp:extent cx="3200400" cy="3540125"/>
@@ -217,15 +234,12 @@
           </wp:inline>
         </w:drawing>
       </w:r>
-      <w:bookmarkStart w:id="0" w:name="_GoBack"/>
-      <w:bookmarkEnd w:id="0"/>
     </w:p>
     <w:sectPr>
       <w:pgSz w:w="12240" w:h="15840"/>
       <w:pgMar w:top="720" w:right="720" w:bottom="720" w:left="720" w:header="720" w:footer="720" w:gutter="0"/>
       <w:cols w:num="2" w:space="720"/>
       <w:docGrid w:linePitch="400"/>
-      <w:printerSettings r:id="rId9"/>
     </w:sectPr>
   </w:body>
 </w:document>

</xml_diff>